<commit_message>
Rebuilding site with latest changes
</commit_message>
<xml_diff>
--- a/examples/How to use this folder.docx
+++ b/examples/How to use this folder.docx
@@ -2,7 +2,7 @@
 <file path=word/document.xml><?xml version="1.0" encoding="utf-8"?>
 <w:document xmlns:w="http://schemas.openxmlformats.org/wordprocessingml/2006/main" xmlns:m="http://schemas.openxmlformats.org/officeDocument/2006/math" xmlns:r="http://schemas.openxmlformats.org/officeDocument/2006/relationships" xmlns:o="urn:schemas-microsoft-com:office:office" xmlns:v="urn:schemas-microsoft-com:vml" xmlns:w10="urn:schemas-microsoft-com:office:word" xmlns:a="http://schemas.openxmlformats.org/drawingml/2006/main" xmlns:pic="http://schemas.openxmlformats.org/drawingml/2006/picture" xmlns:wp="http://schemas.openxmlformats.org/drawingml/2006/wordprocessingDrawing">
   <w:body>
-    <w:bookmarkStart w:id="27" w:name="how-to-use-this-folder"/>
+    <w:bookmarkStart w:id="28" w:name="how-to-use-this-folder"/>
     <w:p>
       <w:pPr>
         <w:pStyle w:val="Heading1"/>
@@ -55,7 +55,7 @@
         <w:pStyle w:val="FirstParagraph"/>
       </w:pPr>
       <w:r>
-        <w:t xml:space="preserve">(See later in this document for working in R or some other software.)</w:t>
+        <w:t xml:space="preserve">(See later in this document for working in R, Excel, or some other software.)</w:t>
       </w:r>
     </w:p>
     <w:p>
@@ -915,7 +915,7 @@
         <w:pStyle w:val="FirstParagraph"/>
       </w:pPr>
       <w:r>
-        <w:t xml:space="preserve">(See later in this document for working in other software.)</w:t>
+        <w:t xml:space="preserve">(See later in this document for working in Excel or some other software.)</w:t>
       </w:r>
     </w:p>
     <w:p>
@@ -1743,13 +1743,13 @@
       </w:r>
     </w:p>
     <w:bookmarkEnd w:id="23"/>
-    <w:bookmarkStart w:id="24" w:name="X08c209fa3dd25eba4a2122d7e2f3afba5af44f9"/>
+    <w:bookmarkStart w:id="24" w:name="if-you-want-to-work-in-excel"/>
     <w:p>
       <w:pPr>
         <w:pStyle w:val="Heading2"/>
       </w:pPr>
       <w:r>
-        <w:t xml:space="preserve">If you want to submit solutions in more than one language</w:t>
+        <w:t xml:space="preserve">If you want to work in Excel</w:t>
       </w:r>
     </w:p>
     <w:p>
@@ -1757,94 +1757,39 @@
         <w:pStyle w:val="FirstParagraph"/>
       </w:pPr>
       <w:r>
-        <w:t xml:space="preserve">Simply follow the instructions for each language separately, above.</w:t>
-      </w:r>
-    </w:p>
-    <w:bookmarkEnd w:id="24"/>
-    <w:bookmarkStart w:id="25" w:name="X364b21c3c42f912936f4333dbea4775d0b81a21"/>
-    <w:p>
-      <w:pPr>
-        <w:pStyle w:val="Heading2"/>
-      </w:pPr>
-      <w:r>
-        <w:t xml:space="preserve">If you want to submit a solution in software besides Python or R</w:t>
-      </w:r>
-    </w:p>
-    <w:p>
-      <w:pPr>
-        <w:pStyle w:val="FirstParagraph"/>
-      </w:pPr>
-      <w:r>
-        <w:t xml:space="preserve">Follow the instructions for either Python or R, but rename your solution file</w:t>
-      </w:r>
-      <w:r>
-        <w:t xml:space="preserve"> </w:t>
-      </w:r>
-      <w:r>
-        <w:t xml:space="preserve">from</w:t>
-      </w:r>
-      <w:r>
-        <w:t xml:space="preserve"> </w:t>
-      </w:r>
-      <w:r>
-        <w:rPr>
-          <w:rStyle w:val="VerbatimChar"/>
-        </w:rPr>
-        <w:t xml:space="preserve">Python.ipynb</w:t>
-      </w:r>
-      <w:r>
-        <w:t xml:space="preserve"> </w:t>
-      </w:r>
-      <w:r>
-        <w:t xml:space="preserve">to</w:t>
-      </w:r>
-      <w:r>
-        <w:t xml:space="preserve"> </w:t>
-      </w:r>
-      <w:r>
-        <w:rPr>
-          <w:rStyle w:val="VerbatimChar"/>
-        </w:rPr>
-        <w:t xml:space="preserve">Excel.ipynb</w:t>
-      </w:r>
-      <w:r>
-        <w:t xml:space="preserve"> </w:t>
-      </w:r>
-      <w:r>
-        <w:t xml:space="preserve">or from</w:t>
-      </w:r>
-      <w:r>
-        <w:t xml:space="preserve"> </w:t>
-      </w:r>
-      <w:r>
-        <w:rPr>
-          <w:rStyle w:val="VerbatimChar"/>
-        </w:rPr>
-        <w:t xml:space="preserve">R.Rmd</w:t>
-      </w:r>
-      <w:r>
-        <w:t xml:space="preserve"> </w:t>
-      </w:r>
-      <w:r>
-        <w:t xml:space="preserve">to</w:t>
-      </w:r>
-      <w:r>
-        <w:t xml:space="preserve"> </w:t>
-      </w:r>
-      <w:r>
-        <w:rPr>
-          <w:rStyle w:val="VerbatimChar"/>
-        </w:rPr>
-        <w:t xml:space="preserve">Excel.Rmd</w:t>
-      </w:r>
-      <w:r>
-        <w:t xml:space="preserve">, or</w:t>
-      </w:r>
-      <w:r>
-        <w:t xml:space="preserve"> </w:t>
-      </w:r>
-      <w:r>
-        <w:t xml:space="preserve">whatever software you’re documenting. Examples:</w:t>
+        <w:t xml:space="preserve">(See later in this document for working in other software.)</w:t>
+      </w:r>
+    </w:p>
+    <w:p>
+      <w:pPr>
+        <w:pStyle w:val="BodyText"/>
+      </w:pPr>
+      <w:r>
+        <w:t xml:space="preserve">Inside the Excel subfolder, you will find a folder entitled</w:t>
+      </w:r>
+      <w:r>
+        <w:t xml:space="preserve"> </w:t>
+      </w:r>
+      <w:r>
+        <w:t xml:space="preserve">“</w:t>
+      </w:r>
+      <w:r>
+        <w:t xml:space="preserve">How to print a caterpillar.</w:t>
+      </w:r>
+      <w:r>
+        <w:t xml:space="preserve">”</w:t>
+      </w:r>
+      <w:r>
+        <w:t xml:space="preserve"> </w:t>
+      </w:r>
+      <w:r>
+        <w:t xml:space="preserve">Obviously, this is a silly task meant only for</w:t>
+      </w:r>
+      <w:r>
+        <w:t xml:space="preserve"> </w:t>
+      </w:r>
+      <w:r>
+        <w:t xml:space="preserve">use as an example.</w:t>
       </w:r>
     </w:p>
     <w:p>
@@ -1856,10 +1801,128 @@
         <w:pStyle w:val="Compact"/>
       </w:pPr>
       <w:r>
+        <w:t xml:space="preserve">If you’re adding a new task to the</w:t>
+      </w:r>
+      <w:r>
+        <w:t xml:space="preserve"> </w:t>
+      </w:r>
+      <w:r>
+        <w:rPr>
+          <w:iCs/>
+          <w:i/>
+        </w:rPr>
+        <w:t xml:space="preserve">How to Data</w:t>
+      </w:r>
+      <w:r>
+        <w:t xml:space="preserve"> </w:t>
+      </w:r>
+      <w:r>
+        <w:t xml:space="preserve">database, do this:</w:t>
+      </w:r>
+    </w:p>
+    <w:p>
+      <w:pPr>
+        <w:numPr>
+          <w:ilvl w:val="1"/>
+          <w:numId w:val="1014"/>
+        </w:numPr>
+        <w:pStyle w:val="Compact"/>
+      </w:pPr>
+      <w:r>
+        <w:t xml:space="preserve">Rename the folder from</w:t>
+      </w:r>
+      <w:r>
+        <w:t xml:space="preserve"> </w:t>
+      </w:r>
+      <w:r>
+        <w:t xml:space="preserve">“</w:t>
+      </w:r>
+      <w:r>
+        <w:t xml:space="preserve">How to print a caterpillar</w:t>
+      </w:r>
+      <w:r>
+        <w:t xml:space="preserve">”</w:t>
+      </w:r>
+      <w:r>
+        <w:t xml:space="preserve"> </w:t>
+      </w:r>
+      <w:r>
+        <w:t xml:space="preserve">to the name of your</w:t>
+      </w:r>
+      <w:r>
+        <w:t xml:space="preserve"> </w:t>
+      </w:r>
+      <w:r>
+        <w:t xml:space="preserve">task. It should still begin with</w:t>
+      </w:r>
+      <w:r>
+        <w:t xml:space="preserve"> </w:t>
+      </w:r>
+      <w:r>
+        <w:t xml:space="preserve">“</w:t>
+      </w:r>
+      <w:r>
+        <w:t xml:space="preserve">How to,</w:t>
+      </w:r>
+      <w:r>
+        <w:t xml:space="preserve">”</w:t>
+      </w:r>
+      <w:r>
+        <w:t xml:space="preserve"> </w:t>
+      </w:r>
+      <w:r>
+        <w:t xml:space="preserve">such as</w:t>
+      </w:r>
+      <w:r>
+        <w:t xml:space="preserve"> </w:t>
+      </w:r>
+      <w:r>
+        <w:t xml:space="preserve">“</w:t>
+      </w:r>
+      <w:r>
+        <w:t xml:space="preserve">How to create a</w:t>
+      </w:r>
+      <w:r>
+        <w:t xml:space="preserve"> </w:t>
+      </w:r>
+      <w:r>
+        <w:t xml:space="preserve">scatterplot.</w:t>
+      </w:r>
+      <w:r>
+        <w:t xml:space="preserve">”</w:t>
+      </w:r>
+    </w:p>
+    <w:p>
+      <w:pPr>
+        <w:numPr>
+          <w:ilvl w:val="1"/>
+          <w:numId w:val="1014"/>
+        </w:numPr>
+        <w:pStyle w:val="Compact"/>
+      </w:pPr>
+      <w:r>
+        <w:t xml:space="preserve">Open the Word doc</w:t>
+      </w:r>
+      <w:r>
+        <w:t xml:space="preserve"> </w:t>
+      </w:r>
+      <w:r>
         <w:rPr>
           <w:rStyle w:val="VerbatimChar"/>
         </w:rPr>
-        <w:t xml:space="preserve">SPSS.ipynb</w:t>
+        <w:t xml:space="preserve">description.docx</w:t>
+      </w:r>
+      <w:r>
+        <w:t xml:space="preserve"> </w:t>
+      </w:r>
+      <w:r>
+        <w:t xml:space="preserve">in that folder and edit it</w:t>
+      </w:r>
+      <w:r>
+        <w:t xml:space="preserve"> </w:t>
+      </w:r>
+      <w:r>
+        <w:t xml:space="preserve">to describe your task, instead of the example caterpillar task.</w:t>
       </w:r>
     </w:p>
     <w:p>
@@ -1871,10 +1934,19 @@
         <w:pStyle w:val="Compact"/>
       </w:pPr>
       <w:r>
+        <w:t xml:space="preserve">If you’re not providing a solution to your task, delete the file</w:t>
+      </w:r>
+      <w:r>
+        <w:t xml:space="preserve"> </w:t>
+      </w:r>
+      <w:r>
         <w:rPr>
           <w:rStyle w:val="VerbatimChar"/>
         </w:rPr>
-        <w:t xml:space="preserve">Excel, using VBA.Rmd</w:t>
+        <w:t xml:space="preserve">Excel.docx</w:t>
+      </w:r>
+      <w:r>
+        <w:t xml:space="preserve">.</w:t>
       </w:r>
     </w:p>
     <w:p>
@@ -1886,6 +1958,719 @@
         <w:pStyle w:val="Compact"/>
       </w:pPr>
       <w:r>
+        <w:t xml:space="preserve">If you are providing a solution to your task, open the Word doc</w:t>
+      </w:r>
+      <w:r>
+        <w:t xml:space="preserve"> </w:t>
+      </w:r>
+      <w:r>
+        <w:rPr>
+          <w:rStyle w:val="VerbatimChar"/>
+        </w:rPr>
+        <w:t xml:space="preserve">Excel.docx</w:t>
+      </w:r>
+      <w:r>
+        <w:t xml:space="preserve"> </w:t>
+      </w:r>
+      <w:r>
+        <w:t xml:space="preserve">in that folder and edit it to show a solution to your task, instead</w:t>
+      </w:r>
+      <w:r>
+        <w:t xml:space="preserve"> </w:t>
+      </w:r>
+      <w:r>
+        <w:t xml:space="preserve">of the caterpillar task.</w:t>
+      </w:r>
+    </w:p>
+    <w:p>
+      <w:pPr>
+        <w:numPr>
+          <w:ilvl w:val="1"/>
+          <w:numId w:val="1015"/>
+        </w:numPr>
+        <w:pStyle w:val="Compact"/>
+      </w:pPr>
+      <w:r>
+        <w:t xml:space="preserve">The document is named</w:t>
+      </w:r>
+      <w:r>
+        <w:t xml:space="preserve"> </w:t>
+      </w:r>
+      <w:r>
+        <w:rPr>
+          <w:rStyle w:val="VerbatimChar"/>
+        </w:rPr>
+        <w:t xml:space="preserve">Excel.docx</w:t>
+      </w:r>
+      <w:r>
+        <w:t xml:space="preserve"> </w:t>
+      </w:r>
+      <w:r>
+        <w:t xml:space="preserve">because it is a solution that uses Excel.</w:t>
+      </w:r>
+    </w:p>
+    <w:p>
+      <w:pPr>
+        <w:numPr>
+          <w:ilvl w:val="1"/>
+          <w:numId w:val="1015"/>
+        </w:numPr>
+        <w:pStyle w:val="Compact"/>
+      </w:pPr>
+      <w:r>
+        <w:t xml:space="preserve">If you are using Excel plus VBA or an add-in, please rename the</w:t>
+      </w:r>
+      <w:r>
+        <w:t xml:space="preserve"> </w:t>
+      </w:r>
+      <w:r>
+        <w:t xml:space="preserve">notebook to something like</w:t>
+      </w:r>
+      <w:r>
+        <w:t xml:space="preserve"> </w:t>
+      </w:r>
+      <w:r>
+        <w:rPr>
+          <w:rStyle w:val="VerbatimChar"/>
+        </w:rPr>
+        <w:t xml:space="preserve">Excel, using VBA.docx</w:t>
+      </w:r>
+      <w:r>
+        <w:t xml:space="preserve"> </w:t>
+      </w:r>
+      <w:r>
+        <w:t xml:space="preserve">or</w:t>
+      </w:r>
+      <w:r>
+        <w:t xml:space="preserve"> </w:t>
+      </w:r>
+      <w:r>
+        <w:rPr>
+          <w:rStyle w:val="VerbatimChar"/>
+        </w:rPr>
+        <w:t xml:space="preserve">Excel, using Power Pivot.docx</w:t>
+      </w:r>
+      <w:r>
+        <w:t xml:space="preserve">. Note the commas, which are important.</w:t>
+      </w:r>
+    </w:p>
+    <w:p>
+      <w:pPr>
+        <w:pStyle w:val="FirstParagraph"/>
+      </w:pPr>
+      <w:r>
+        <w:t xml:space="preserve">To submit your new task and/or solution, visit</w:t>
+      </w:r>
+      <w:r>
+        <w:t xml:space="preserve"> </w:t>
+      </w:r>
+      <w:hyperlink r:id="rId21">
+        <w:r>
+          <w:rPr>
+            <w:rStyle w:val="Hyperlink"/>
+          </w:rPr>
+          <w:t xml:space="preserve">the folder on GitHub</w:t>
+        </w:r>
+      </w:hyperlink>
+      <w:r>
+        <w:t xml:space="preserve"> </w:t>
+      </w:r>
+      <w:r>
+        <w:t xml:space="preserve">where the</w:t>
+      </w:r>
+      <w:r>
+        <w:t xml:space="preserve"> </w:t>
+      </w:r>
+      <w:r>
+        <w:rPr>
+          <w:iCs/>
+          <w:i/>
+        </w:rPr>
+        <w:t xml:space="preserve">How to Data</w:t>
+      </w:r>
+      <w:r>
+        <w:t xml:space="preserve"> </w:t>
+      </w:r>
+      <w:r>
+        <w:t xml:space="preserve">tasks and solutions live.</w:t>
+      </w:r>
+      <w:r>
+        <w:t xml:space="preserve"> </w:t>
+      </w:r>
+      <w:r>
+        <w:t xml:space="preserve">You will upload your work there in one of two ways:</w:t>
+      </w:r>
+    </w:p>
+    <w:p>
+      <w:pPr>
+        <w:numPr>
+          <w:ilvl w:val="0"/>
+          <w:numId w:val="1016"/>
+        </w:numPr>
+        <w:pStyle w:val="Compact"/>
+      </w:pPr>
+      <w:r>
+        <w:t xml:space="preserve">If you created a task (and optionally a solution with it), do this:</w:t>
+      </w:r>
+    </w:p>
+    <w:p>
+      <w:pPr>
+        <w:numPr>
+          <w:ilvl w:val="1"/>
+          <w:numId w:val="1017"/>
+        </w:numPr>
+        <w:pStyle w:val="Compact"/>
+      </w:pPr>
+      <w:r>
+        <w:t xml:space="preserve">Click</w:t>
+      </w:r>
+      <w:r>
+        <w:t xml:space="preserve"> </w:t>
+      </w:r>
+      <w:r>
+        <w:t xml:space="preserve">“</w:t>
+      </w:r>
+      <w:r>
+        <w:t xml:space="preserve">Add file</w:t>
+      </w:r>
+      <w:r>
+        <w:t xml:space="preserve">”</w:t>
+      </w:r>
+      <w:r>
+        <w:t xml:space="preserve"> </w:t>
+      </w:r>
+      <w:r>
+        <w:t xml:space="preserve">and then</w:t>
+      </w:r>
+      <w:r>
+        <w:t xml:space="preserve"> </w:t>
+      </w:r>
+      <w:r>
+        <w:t xml:space="preserve">“</w:t>
+      </w:r>
+      <w:r>
+        <w:t xml:space="preserve">Upload files.</w:t>
+      </w:r>
+      <w:r>
+        <w:t xml:space="preserve">”</w:t>
+      </w:r>
+    </w:p>
+    <w:p>
+      <w:pPr>
+        <w:numPr>
+          <w:ilvl w:val="1"/>
+          <w:numId w:val="1017"/>
+        </w:numPr>
+        <w:pStyle w:val="Compact"/>
+      </w:pPr>
+      <w:r>
+        <w:t xml:space="preserve">Drag the task folder you renamed (e.g.,</w:t>
+      </w:r>
+      <w:r>
+        <w:t xml:space="preserve"> </w:t>
+      </w:r>
+      <w:r>
+        <w:t xml:space="preserve">“</w:t>
+      </w:r>
+      <w:r>
+        <w:t xml:space="preserve">How to create a scatterplot</w:t>
+      </w:r>
+      <w:r>
+        <w:t xml:space="preserve">”</w:t>
+      </w:r>
+      <w:r>
+        <w:t xml:space="preserve">)</w:t>
+      </w:r>
+      <w:r>
+        <w:t xml:space="preserve"> </w:t>
+      </w:r>
+      <w:r>
+        <w:t xml:space="preserve">into your browser to upload it.</w:t>
+      </w:r>
+    </w:p>
+    <w:p>
+      <w:pPr>
+        <w:numPr>
+          <w:ilvl w:val="1"/>
+          <w:numId w:val="1017"/>
+        </w:numPr>
+        <w:pStyle w:val="Compact"/>
+      </w:pPr>
+      <w:r>
+        <w:t xml:space="preserve">Under the</w:t>
+      </w:r>
+      <w:r>
+        <w:t xml:space="preserve"> </w:t>
+      </w:r>
+      <w:r>
+        <w:t xml:space="preserve">“</w:t>
+      </w:r>
+      <w:r>
+        <w:t xml:space="preserve">Commit changes</w:t>
+      </w:r>
+      <w:r>
+        <w:t xml:space="preserve">”</w:t>
+      </w:r>
+      <w:r>
+        <w:t xml:space="preserve"> </w:t>
+      </w:r>
+      <w:r>
+        <w:t xml:space="preserve">heading, write a short phrase to explain what</w:t>
+      </w:r>
+      <w:r>
+        <w:t xml:space="preserve"> </w:t>
+      </w:r>
+      <w:r>
+        <w:t xml:space="preserve">you’re submitting, such as</w:t>
+      </w:r>
+      <w:r>
+        <w:t xml:space="preserve"> </w:t>
+      </w:r>
+      <w:r>
+        <w:t xml:space="preserve">“</w:t>
+      </w:r>
+      <w:r>
+        <w:t xml:space="preserve">Adding scatterplot task with Excel solution.</w:t>
+      </w:r>
+      <w:r>
+        <w:t xml:space="preserve">”</w:t>
+      </w:r>
+    </w:p>
+    <w:p>
+      <w:pPr>
+        <w:numPr>
+          <w:ilvl w:val="1"/>
+          <w:numId w:val="1017"/>
+        </w:numPr>
+        <w:pStyle w:val="Compact"/>
+      </w:pPr>
+      <w:r>
+        <w:t xml:space="preserve">Make sure you’re creating a new branch and a pull request (which means</w:t>
+      </w:r>
+      <w:r>
+        <w:t xml:space="preserve"> </w:t>
+      </w:r>
+      <w:r>
+        <w:t xml:space="preserve">you’re asking the</w:t>
+      </w:r>
+      <w:r>
+        <w:t xml:space="preserve"> </w:t>
+      </w:r>
+      <w:r>
+        <w:rPr>
+          <w:iCs/>
+          <w:i/>
+        </w:rPr>
+        <w:t xml:space="preserve">How to Data</w:t>
+      </w:r>
+      <w:r>
+        <w:t xml:space="preserve"> </w:t>
+      </w:r>
+      <w:r>
+        <w:t xml:space="preserve">maintainers to accept your submission).</w:t>
+      </w:r>
+    </w:p>
+    <w:p>
+      <w:pPr>
+        <w:numPr>
+          <w:ilvl w:val="1"/>
+          <w:numId w:val="1017"/>
+        </w:numPr>
+        <w:pStyle w:val="Compact"/>
+      </w:pPr>
+      <w:r>
+        <w:t xml:space="preserve">Click</w:t>
+      </w:r>
+      <w:r>
+        <w:t xml:space="preserve"> </w:t>
+      </w:r>
+      <w:r>
+        <w:t xml:space="preserve">“</w:t>
+      </w:r>
+      <w:r>
+        <w:t xml:space="preserve">Commit changes.</w:t>
+      </w:r>
+      <w:r>
+        <w:t xml:space="preserve">”</w:t>
+      </w:r>
+    </w:p>
+    <w:p>
+      <w:pPr>
+        <w:numPr>
+          <w:ilvl w:val="0"/>
+          <w:numId w:val="1016"/>
+        </w:numPr>
+        <w:pStyle w:val="Compact"/>
+      </w:pPr>
+      <w:r>
+        <w:t xml:space="preserve">If you created a solution to a task that already exists in the site, do</w:t>
+      </w:r>
+      <w:r>
+        <w:t xml:space="preserve"> </w:t>
+      </w:r>
+      <w:r>
+        <w:t xml:space="preserve">this instead:</w:t>
+      </w:r>
+    </w:p>
+    <w:p>
+      <w:pPr>
+        <w:numPr>
+          <w:ilvl w:val="1"/>
+          <w:numId w:val="1018"/>
+        </w:numPr>
+        <w:pStyle w:val="Compact"/>
+      </w:pPr>
+      <w:r>
+        <w:t xml:space="preserve">In your browser, click to enter the subfolder for the task in question.</w:t>
+      </w:r>
+    </w:p>
+    <w:p>
+      <w:pPr>
+        <w:numPr>
+          <w:ilvl w:val="1"/>
+          <w:numId w:val="1018"/>
+        </w:numPr>
+        <w:pStyle w:val="Compact"/>
+      </w:pPr>
+      <w:r>
+        <w:t xml:space="preserve">Click</w:t>
+      </w:r>
+      <w:r>
+        <w:t xml:space="preserve"> </w:t>
+      </w:r>
+      <w:r>
+        <w:t xml:space="preserve">“</w:t>
+      </w:r>
+      <w:r>
+        <w:t xml:space="preserve">Add file</w:t>
+      </w:r>
+      <w:r>
+        <w:t xml:space="preserve">”</w:t>
+      </w:r>
+      <w:r>
+        <w:t xml:space="preserve"> </w:t>
+      </w:r>
+      <w:r>
+        <w:t xml:space="preserve">and then</w:t>
+      </w:r>
+      <w:r>
+        <w:t xml:space="preserve"> </w:t>
+      </w:r>
+      <w:r>
+        <w:t xml:space="preserve">“</w:t>
+      </w:r>
+      <w:r>
+        <w:t xml:space="preserve">Upload files.</w:t>
+      </w:r>
+      <w:r>
+        <w:t xml:space="preserve">”</w:t>
+      </w:r>
+    </w:p>
+    <w:p>
+      <w:pPr>
+        <w:numPr>
+          <w:ilvl w:val="1"/>
+          <w:numId w:val="1018"/>
+        </w:numPr>
+        <w:pStyle w:val="Compact"/>
+      </w:pPr>
+      <w:r>
+        <w:t xml:space="preserve">Drag</w:t>
+      </w:r>
+      <w:r>
+        <w:t xml:space="preserve"> </w:t>
+      </w:r>
+      <w:r>
+        <w:rPr>
+          <w:iCs/>
+          <w:i/>
+        </w:rPr>
+        <w:t xml:space="preserve">just your new solution file</w:t>
+      </w:r>
+      <w:r>
+        <w:t xml:space="preserve"> </w:t>
+      </w:r>
+      <w:r>
+        <w:t xml:space="preserve">(e.g. </w:t>
+      </w:r>
+      <w:r>
+        <w:rPr>
+          <w:rStyle w:val="VerbatimChar"/>
+        </w:rPr>
+        <w:t xml:space="preserve">Excel.docx</w:t>
+      </w:r>
+      <w:r>
+        <w:t xml:space="preserve"> </w:t>
+      </w:r>
+      <w:r>
+        <w:t xml:space="preserve">or</w:t>
+      </w:r>
+      <w:r>
+        <w:t xml:space="preserve"> </w:t>
+      </w:r>
+      <w:r>
+        <w:rPr>
+          <w:rStyle w:val="VerbatimChar"/>
+        </w:rPr>
+        <w:t xml:space="preserve">Excel, using VBA.docx</w:t>
+      </w:r>
+      <w:r>
+        <w:t xml:space="preserve">) in to upload it. (Do not upload your</w:t>
+      </w:r>
+      <w:r>
+        <w:t xml:space="preserve"> </w:t>
+      </w:r>
+      <w:r>
+        <w:t xml:space="preserve">whole task folder, just the solution file that’s in that folder.)</w:t>
+      </w:r>
+    </w:p>
+    <w:p>
+      <w:pPr>
+        <w:numPr>
+          <w:ilvl w:val="1"/>
+          <w:numId w:val="1018"/>
+        </w:numPr>
+        <w:pStyle w:val="Compact"/>
+      </w:pPr>
+      <w:r>
+        <w:t xml:space="preserve">Under the</w:t>
+      </w:r>
+      <w:r>
+        <w:t xml:space="preserve"> </w:t>
+      </w:r>
+      <w:r>
+        <w:t xml:space="preserve">“</w:t>
+      </w:r>
+      <w:r>
+        <w:t xml:space="preserve">Commit changes</w:t>
+      </w:r>
+      <w:r>
+        <w:t xml:space="preserve">”</w:t>
+      </w:r>
+      <w:r>
+        <w:t xml:space="preserve"> </w:t>
+      </w:r>
+      <w:r>
+        <w:t xml:space="preserve">heading, write a short phrase to explain what</w:t>
+      </w:r>
+      <w:r>
+        <w:t xml:space="preserve"> </w:t>
+      </w:r>
+      <w:r>
+        <w:t xml:space="preserve">you’re submitting, such as</w:t>
+      </w:r>
+      <w:r>
+        <w:t xml:space="preserve"> </w:t>
+      </w:r>
+      <w:r>
+        <w:t xml:space="preserve">“</w:t>
+      </w:r>
+      <w:r>
+        <w:t xml:space="preserve">Adding an Excel solution to the scatterplot</w:t>
+      </w:r>
+      <w:r>
+        <w:t xml:space="preserve"> </w:t>
+      </w:r>
+      <w:r>
+        <w:t xml:space="preserve">task.</w:t>
+      </w:r>
+      <w:r>
+        <w:t xml:space="preserve">”</w:t>
+      </w:r>
+    </w:p>
+    <w:p>
+      <w:pPr>
+        <w:numPr>
+          <w:ilvl w:val="1"/>
+          <w:numId w:val="1018"/>
+        </w:numPr>
+        <w:pStyle w:val="Compact"/>
+      </w:pPr>
+      <w:r>
+        <w:t xml:space="preserve">Make sure you’re creating a new branch and a pull request. (A</w:t>
+      </w:r>
+      <w:r>
+        <w:t xml:space="preserve"> </w:t>
+      </w:r>
+      <w:r>
+        <w:t xml:space="preserve">“</w:t>
+      </w:r>
+      <w:r>
+        <w:t xml:space="preserve">pull</w:t>
+      </w:r>
+      <w:r>
+        <w:t xml:space="preserve"> </w:t>
+      </w:r>
+      <w:r>
+        <w:t xml:space="preserve">request</w:t>
+      </w:r>
+      <w:r>
+        <w:t xml:space="preserve">”</w:t>
+      </w:r>
+      <w:r>
+        <w:t xml:space="preserve"> </w:t>
+      </w:r>
+      <w:r>
+        <w:t xml:space="preserve">is a request for the</w:t>
+      </w:r>
+      <w:r>
+        <w:t xml:space="preserve"> </w:t>
+      </w:r>
+      <w:r>
+        <w:rPr>
+          <w:iCs/>
+          <w:i/>
+        </w:rPr>
+        <w:t xml:space="preserve">How to Data</w:t>
+      </w:r>
+      <w:r>
+        <w:t xml:space="preserve"> </w:t>
+      </w:r>
+      <w:r>
+        <w:t xml:space="preserve">maintainers to review and</w:t>
+      </w:r>
+      <w:r>
+        <w:t xml:space="preserve"> </w:t>
+      </w:r>
+      <w:r>
+        <w:t xml:space="preserve">accept your submission.)</w:t>
+      </w:r>
+    </w:p>
+    <w:p>
+      <w:pPr>
+        <w:numPr>
+          <w:ilvl w:val="1"/>
+          <w:numId w:val="1018"/>
+        </w:numPr>
+        <w:pStyle w:val="Compact"/>
+      </w:pPr>
+      <w:r>
+        <w:t xml:space="preserve">Click</w:t>
+      </w:r>
+      <w:r>
+        <w:t xml:space="preserve"> </w:t>
+      </w:r>
+      <w:r>
+        <w:t xml:space="preserve">“</w:t>
+      </w:r>
+      <w:r>
+        <w:t xml:space="preserve">Commit changes.</w:t>
+      </w:r>
+      <w:r>
+        <w:t xml:space="preserve">”</w:t>
+      </w:r>
+    </w:p>
+    <w:p>
+      <w:pPr>
+        <w:pStyle w:val="FirstParagraph"/>
+      </w:pPr>
+      <w:r>
+        <w:t xml:space="preserve">The team in charge of</w:t>
+      </w:r>
+      <w:r>
+        <w:t xml:space="preserve"> </w:t>
+      </w:r>
+      <w:r>
+        <w:rPr>
+          <w:iCs/>
+          <w:i/>
+        </w:rPr>
+        <w:t xml:space="preserve">How to Data</w:t>
+      </w:r>
+      <w:r>
+        <w:t xml:space="preserve"> </w:t>
+      </w:r>
+      <w:r>
+        <w:t xml:space="preserve">will (very gratefully!) review your work and contact you soon. Thank you!</w:t>
+      </w:r>
+    </w:p>
+    <w:bookmarkEnd w:id="24"/>
+    <w:bookmarkStart w:id="25" w:name="X08c209fa3dd25eba4a2122d7e2f3afba5af44f9"/>
+    <w:p>
+      <w:pPr>
+        <w:pStyle w:val="Heading2"/>
+      </w:pPr>
+      <w:r>
+        <w:t xml:space="preserve">If you want to submit solutions in more than one language</w:t>
+      </w:r>
+    </w:p>
+    <w:p>
+      <w:pPr>
+        <w:pStyle w:val="FirstParagraph"/>
+      </w:pPr>
+      <w:r>
+        <w:t xml:space="preserve">Simply follow the instructions for each language separately, above.</w:t>
+      </w:r>
+    </w:p>
+    <w:bookmarkEnd w:id="25"/>
+    <w:bookmarkStart w:id="26" w:name="X364b21c3c42f912936f4333dbea4775d0b81a21"/>
+    <w:p>
+      <w:pPr>
+        <w:pStyle w:val="Heading2"/>
+      </w:pPr>
+      <w:r>
+        <w:t xml:space="preserve">If you want to submit a solution in software besides Python or R</w:t>
+      </w:r>
+    </w:p>
+    <w:p>
+      <w:pPr>
+        <w:pStyle w:val="FirstParagraph"/>
+      </w:pPr>
+      <w:r>
+        <w:t xml:space="preserve">Follow the instructions for either Python, R, or Excel, but rename your solution</w:t>
+      </w:r>
+      <w:r>
+        <w:t xml:space="preserve"> </w:t>
+      </w:r>
+      <w:r>
+        <w:t xml:space="preserve">file so that the filename (before the extension) is the name of the software</w:t>
+      </w:r>
+      <w:r>
+        <w:t xml:space="preserve"> </w:t>
+      </w:r>
+      <w:r>
+        <w:t xml:space="preserve">you’re documenting. Examples:</w:t>
+      </w:r>
+    </w:p>
+    <w:p>
+      <w:pPr>
+        <w:numPr>
+          <w:ilvl w:val="0"/>
+          <w:numId w:val="1019"/>
+        </w:numPr>
+        <w:pStyle w:val="Compact"/>
+      </w:pPr>
+      <w:r>
+        <w:rPr>
+          <w:rStyle w:val="VerbatimChar"/>
+        </w:rPr>
+        <w:t xml:space="preserve">Julia.md</w:t>
+      </w:r>
+    </w:p>
+    <w:p>
+      <w:pPr>
+        <w:numPr>
+          <w:ilvl w:val="0"/>
+          <w:numId w:val="1019"/>
+        </w:numPr>
+        <w:pStyle w:val="Compact"/>
+      </w:pPr>
+      <w:r>
+        <w:rPr>
+          <w:rStyle w:val="VerbatimChar"/>
+        </w:rPr>
+        <w:t xml:space="preserve">SPSS.docx</w:t>
+      </w:r>
+    </w:p>
+    <w:p>
+      <w:pPr>
+        <w:numPr>
+          <w:ilvl w:val="0"/>
+          <w:numId w:val="1019"/>
+        </w:numPr>
+        <w:pStyle w:val="Compact"/>
+      </w:pPr>
+      <w:r>
         <w:t xml:space="preserve">etc.</w:t>
       </w:r>
     </w:p>
@@ -1894,11 +2679,11 @@
         <w:pStyle w:val="FirstParagraph"/>
       </w:pPr>
       <w:r>
-        <w:t xml:space="preserve">Submit in the same way as documented for Python and/or R.</w:t>
-      </w:r>
-    </w:p>
-    <w:bookmarkEnd w:id="25"/>
-    <w:bookmarkStart w:id="26" w:name="notes"/>
+        <w:t xml:space="preserve">Submit in the same way as documented for Python, Excel, or R.</w:t>
+      </w:r>
+    </w:p>
+    <w:bookmarkEnd w:id="26"/>
+    <w:bookmarkStart w:id="27" w:name="notes"/>
     <w:p>
       <w:pPr>
         <w:pStyle w:val="Heading2"/>
@@ -1912,13 +2697,7 @@
         <w:pStyle w:val="FirstParagraph"/>
       </w:pPr>
       <w:r>
-        <w:t xml:space="preserve">It is acceptable to include images in the folder being submitted, and</w:t>
-      </w:r>
-      <w:r>
-        <w:t xml:space="preserve"> </w:t>
-      </w:r>
-      <w:r>
-        <w:t xml:space="preserve">reference those images from within the</w:t>
+        <w:t xml:space="preserve">It is also acceptable to write solution files in</w:t>
       </w:r>
       <w:r>
         <w:t xml:space="preserve"> </w:t>
@@ -1927,9 +2706,86 @@
         <w:rPr>
           <w:rStyle w:val="VerbatimChar"/>
         </w:rPr>
+        <w:t xml:space="preserve">.md</w:t>
+      </w:r>
+      <w:r>
+        <w:t xml:space="preserve"> </w:t>
+      </w:r>
+      <w:r>
+        <w:t xml:space="preserve">or</w:t>
+      </w:r>
+      <w:r>
+        <w:t xml:space="preserve"> </w:t>
+      </w:r>
+      <w:r>
+        <w:rPr>
+          <w:rStyle w:val="VerbatimChar"/>
+        </w:rPr>
+        <w:t xml:space="preserve">.markdown</w:t>
+      </w:r>
+      <w:r>
+        <w:t xml:space="preserve"> </w:t>
+      </w:r>
+      <w:r>
+        <w:t xml:space="preserve">format, in addition to the</w:t>
+      </w:r>
+      <w:r>
+        <w:t xml:space="preserve"> </w:t>
+      </w:r>
+      <w:r>
+        <w:rPr>
+          <w:rStyle w:val="VerbatimChar"/>
+        </w:rPr>
         <w:t xml:space="preserve">.ipynb</w:t>
       </w:r>
       <w:r>
+        <w:t xml:space="preserve">,</w:t>
+      </w:r>
+      <w:r>
+        <w:t xml:space="preserve"> </w:t>
+      </w:r>
+      <w:r>
+        <w:rPr>
+          <w:rStyle w:val="VerbatimChar"/>
+        </w:rPr>
+        <w:t xml:space="preserve">.Rmd</w:t>
+      </w:r>
+      <w:r>
+        <w:t xml:space="preserve">, and</w:t>
+      </w:r>
+      <w:r>
+        <w:t xml:space="preserve"> </w:t>
+      </w:r>
+      <w:r>
+        <w:rPr>
+          <w:rStyle w:val="VerbatimChar"/>
+        </w:rPr>
+        <w:t xml:space="preserve">.docx</w:t>
+      </w:r>
+      <w:r>
+        <w:t xml:space="preserve"> </w:t>
+      </w:r>
+      <w:r>
+        <w:t xml:space="preserve">formats.</w:t>
+      </w:r>
+    </w:p>
+    <w:p>
+      <w:pPr>
+        <w:pStyle w:val="BodyText"/>
+      </w:pPr>
+      <w:r>
+        <w:t xml:space="preserve">If you’re writing a solution in</w:t>
+      </w:r>
+      <w:r>
+        <w:t xml:space="preserve"> </w:t>
+      </w:r>
+      <w:r>
+        <w:rPr>
+          <w:rStyle w:val="VerbatimChar"/>
+        </w:rPr>
+        <w:t xml:space="preserve">.doc</w:t>
+      </w:r>
+      <w:r>
         <w:t xml:space="preserve"> </w:t>
       </w:r>
       <w:r>
@@ -1942,27 +2798,81 @@
         <w:rPr>
           <w:rStyle w:val="VerbatimChar"/>
         </w:rPr>
+        <w:t xml:space="preserve">.docx</w:t>
+      </w:r>
+      <w:r>
+        <w:t xml:space="preserve"> </w:t>
+      </w:r>
+      <w:r>
+        <w:t xml:space="preserve">format, you can embed images</w:t>
+      </w:r>
+      <w:r>
+        <w:t xml:space="preserve"> </w:t>
+      </w:r>
+      <w:r>
+        <w:t xml:space="preserve">directly in the document and they will be carried along correctly through the</w:t>
+      </w:r>
+      <w:r>
+        <w:t xml:space="preserve"> </w:t>
+      </w:r>
+      <w:r>
+        <w:t xml:space="preserve">website building process.</w:t>
+      </w:r>
+    </w:p>
+    <w:p>
+      <w:pPr>
+        <w:pStyle w:val="BodyText"/>
+      </w:pPr>
+      <w:r>
+        <w:t xml:space="preserve">If you’re writing a solution in a non-Word format, but want to include images</w:t>
+      </w:r>
+      <w:r>
+        <w:t xml:space="preserve"> </w:t>
+      </w:r>
+      <w:r>
+        <w:t xml:space="preserve">anyway, you can place them in the folder being submitted, and reference them</w:t>
+      </w:r>
+      <w:r>
+        <w:t xml:space="preserve"> </w:t>
+      </w:r>
+      <w:r>
+        <w:t xml:space="preserve">from within the</w:t>
+      </w:r>
+      <w:r>
+        <w:t xml:space="preserve"> </w:t>
+      </w:r>
+      <w:r>
+        <w:rPr>
+          <w:rStyle w:val="VerbatimChar"/>
+        </w:rPr>
+        <w:t xml:space="preserve">.ipynb</w:t>
+      </w:r>
+      <w:r>
+        <w:t xml:space="preserve"> </w:t>
+      </w:r>
+      <w:r>
+        <w:t xml:space="preserve">or</w:t>
+      </w:r>
+      <w:r>
+        <w:t xml:space="preserve"> </w:t>
+      </w:r>
+      <w:r>
+        <w:rPr>
+          <w:rStyle w:val="VerbatimChar"/>
+        </w:rPr>
         <w:t xml:space="preserve">.Rmd</w:t>
       </w:r>
       <w:r>
         <w:t xml:space="preserve"> </w:t>
       </w:r>
       <w:r>
-        <w:t xml:space="preserve">solution files, as</w:t>
-      </w:r>
-      <w:r>
-        <w:t xml:space="preserve"> </w:t>
-      </w:r>
-      <w:r>
-        <w:t xml:space="preserve">figures.</w:t>
-      </w:r>
-    </w:p>
-    <w:p>
-      <w:pPr>
-        <w:pStyle w:val="BodyText"/>
-      </w:pPr>
-      <w:r>
-        <w:t xml:space="preserve">It is also acceptable to write solution files in</w:t>
+        <w:t xml:space="preserve">solution files, using the standard markdown</w:t>
+      </w:r>
+      <w:r>
+        <w:t xml:space="preserve"> </w:t>
+      </w:r>
+      <w:r>
+        <w:t xml:space="preserve">code for images, such as</w:t>
       </w:r>
       <w:r>
         <w:t xml:space="preserve"> </w:t>
@@ -1971,62 +2881,14 @@
         <w:rPr>
           <w:rStyle w:val="VerbatimChar"/>
         </w:rPr>
-        <w:t xml:space="preserve">.md</w:t>
-      </w:r>
-      <w:r>
-        <w:t xml:space="preserve"> </w:t>
-      </w:r>
-      <w:r>
-        <w:t xml:space="preserve">or</w:t>
-      </w:r>
-      <w:r>
-        <w:t xml:space="preserve"> </w:t>
-      </w:r>
-      <w:r>
-        <w:rPr>
-          <w:rStyle w:val="VerbatimChar"/>
-        </w:rPr>
-        <w:t xml:space="preserve">.markdown</w:t>
-      </w:r>
-      <w:r>
-        <w:t xml:space="preserve"> </w:t>
-      </w:r>
-      <w:r>
-        <w:t xml:space="preserve">format, in addition to the</w:t>
-      </w:r>
-      <w:r>
-        <w:t xml:space="preserve"> </w:t>
-      </w:r>
-      <w:r>
-        <w:rPr>
-          <w:rStyle w:val="VerbatimChar"/>
-        </w:rPr>
-        <w:t xml:space="preserve">.ipynb</w:t>
-      </w:r>
-      <w:r>
-        <w:t xml:space="preserve"> </w:t>
-      </w:r>
-      <w:r>
-        <w:t xml:space="preserve">and</w:t>
-      </w:r>
-      <w:r>
-        <w:t xml:space="preserve"> </w:t>
-      </w:r>
-      <w:r>
-        <w:rPr>
-          <w:rStyle w:val="VerbatimChar"/>
-        </w:rPr>
-        <w:t xml:space="preserve">.Rmd</w:t>
-      </w:r>
-      <w:r>
-        <w:t xml:space="preserve"> </w:t>
-      </w:r>
-      <w:r>
-        <w:t xml:space="preserve">formats.</w:t>
-      </w:r>
-    </w:p>
-    <w:bookmarkEnd w:id="26"/>
+        <w:t xml:space="preserve">![image description](image-file.png)</w:t>
+      </w:r>
+      <w:r>
+        <w:t xml:space="preserve">.</w:t>
+      </w:r>
+    </w:p>
     <w:bookmarkEnd w:id="27"/>
+    <w:bookmarkEnd w:id="28"/>
     <w:sectPr/>
   </w:body>
 </w:document>
@@ -2249,6 +3111,24 @@
     <w:abstractNumId w:val="991"/>
   </w:num>
   <w:num w:numId="1013">
+    <w:abstractNumId w:val="991"/>
+  </w:num>
+  <w:num w:numId="1014">
+    <w:abstractNumId w:val="991"/>
+  </w:num>
+  <w:num w:numId="1015">
+    <w:abstractNumId w:val="991"/>
+  </w:num>
+  <w:num w:numId="1016">
+    <w:abstractNumId w:val="991"/>
+  </w:num>
+  <w:num w:numId="1017">
+    <w:abstractNumId w:val="991"/>
+  </w:num>
+  <w:num w:numId="1018">
+    <w:abstractNumId w:val="991"/>
+  </w:num>
+  <w:num w:numId="1019">
     <w:abstractNumId w:val="991"/>
   </w:num>
 </w:numbering>

</xml_diff>